<commit_message>
zomg it works 😱
</commit_message>
<xml_diff>
--- a/resources/docx/letter_template.docx
+++ b/resources/docx/letter_template.docx
@@ -18,8 +18,10 @@
         <w:tblLook w:val="04A0" w:firstRow="1" w:lastRow="0" w:firstColumn="1" w:lastColumn="0" w:noHBand="0" w:noVBand="1"/>
       </w:tblPr>
       <w:tblGrid>
-        <w:gridCol w:w="4395"/>
-        <w:gridCol w:w="4592"/>
+        <w:gridCol w:w="2530"/>
+        <w:gridCol w:w="2309"/>
+        <w:gridCol w:w="2016"/>
+        <w:gridCol w:w="2171"/>
       </w:tblGrid>
       <w:tr>
         <w:trPr>
@@ -27,7 +29,7 @@
         </w:trPr>
         <w:tc>
           <w:tcPr>
-            <w:tcW w:w="4395" w:type="dxa"/>
+            <w:tcW w:w="2721" w:type="dxa"/>
             <w:tcBorders>
               <w:bottom w:val="single" w:sz="4" w:space="0" w:color="auto"/>
             </w:tcBorders>
@@ -46,13 +48,13 @@
                 <w:bCs/>
                 <w:lang w:val="en-US"/>
               </w:rPr>
-              <w:t>Name</w:t>
+              <w:t>Company name</w:t>
             </w:r>
           </w:p>
         </w:tc>
         <w:tc>
           <w:tcPr>
-            <w:tcW w:w="4592" w:type="dxa"/>
+            <w:tcW w:w="2741" w:type="dxa"/>
             <w:tcBorders>
               <w:bottom w:val="single" w:sz="4" w:space="0" w:color="auto"/>
             </w:tcBorders>
@@ -71,7 +73,57 @@
                 <w:bCs/>
                 <w:lang w:val="en-US"/>
               </w:rPr>
-              <w:t>Address</w:t>
+              <w:t>Total amount</w:t>
+            </w:r>
+          </w:p>
+        </w:tc>
+        <w:tc>
+          <w:tcPr>
+            <w:tcW w:w="2337" w:type="dxa"/>
+            <w:tcBorders>
+              <w:bottom w:val="single" w:sz="4" w:space="0" w:color="auto"/>
+            </w:tcBorders>
+          </w:tcPr>
+          <w:p>
+            <w:pPr>
+              <w:rPr>
+                <w:b/>
+                <w:bCs/>
+                <w:lang w:val="en-US"/>
+              </w:rPr>
+            </w:pPr>
+            <w:r>
+              <w:rPr>
+                <w:b/>
+                <w:bCs/>
+                <w:lang w:val="en-US"/>
+              </w:rPr>
+              <w:t>First order</w:t>
+            </w:r>
+          </w:p>
+        </w:tc>
+        <w:tc>
+          <w:tcPr>
+            <w:tcW w:w="1227" w:type="dxa"/>
+            <w:tcBorders>
+              <w:bottom w:val="single" w:sz="4" w:space="0" w:color="auto"/>
+            </w:tcBorders>
+          </w:tcPr>
+          <w:p>
+            <w:pPr>
+              <w:rPr>
+                <w:b/>
+                <w:bCs/>
+                <w:lang w:val="en-US"/>
+              </w:rPr>
+            </w:pPr>
+            <w:r>
+              <w:rPr>
+                <w:b/>
+                <w:bCs/>
+                <w:lang w:val="en-US"/>
+              </w:rPr>
+              <w:t>Latest order</w:t>
             </w:r>
           </w:p>
         </w:tc>
@@ -82,7 +134,7 @@
         </w:trPr>
         <w:tc>
           <w:tcPr>
-            <w:tcW w:w="4395" w:type="dxa"/>
+            <w:tcW w:w="2721" w:type="dxa"/>
             <w:tcBorders>
               <w:top w:val="single" w:sz="4" w:space="0" w:color="auto"/>
             </w:tcBorders>
@@ -109,12 +161,15 @@
             <w:r>
               <w:t>{%=x.</w:t>
             </w:r>
+            <w:r>
+              <w:t>c</w:t>
+            </w:r>
             <w:proofErr w:type="spellStart"/>
             <w:r>
               <w:rPr>
                 <w:lang w:val="en-US"/>
               </w:rPr>
-              <w:t>team_name</w:t>
+              <w:t>ompany_name</w:t>
             </w:r>
             <w:proofErr w:type="spellEnd"/>
             <w:r>
@@ -124,7 +179,7 @@
         </w:tc>
         <w:tc>
           <w:tcPr>
-            <w:tcW w:w="4592" w:type="dxa"/>
+            <w:tcW w:w="2741" w:type="dxa"/>
             <w:tcBorders>
               <w:top w:val="single" w:sz="4" w:space="0" w:color="auto"/>
             </w:tcBorders>
@@ -153,14 +208,112 @@
               <w:rPr>
                 <w:lang w:val="en-US"/>
               </w:rPr>
-              <w:t>slack</w:t>
+              <w:t>total</w:t>
             </w:r>
             <w:proofErr w:type="gramEnd"/>
             <w:r>
               <w:rPr>
                 <w:lang w:val="en-US"/>
               </w:rPr>
-              <w:t>_team_id</w:t>
+              <w:t>_amount</w:t>
+            </w:r>
+            <w:proofErr w:type="spellEnd"/>
+            <w:r>
+              <w:rPr>
+                <w:lang w:val="en-US"/>
+              </w:rPr>
+              <w:t>%}</w:t>
+            </w:r>
+          </w:p>
+        </w:tc>
+        <w:tc>
+          <w:tcPr>
+            <w:tcW w:w="2337" w:type="dxa"/>
+            <w:tcBorders>
+              <w:top w:val="single" w:sz="4" w:space="0" w:color="auto"/>
+            </w:tcBorders>
+          </w:tcPr>
+          <w:p>
+            <w:pPr>
+              <w:rPr>
+                <w:lang w:val="en-US"/>
+              </w:rPr>
+            </w:pPr>
+            <w:r>
+              <w:rPr>
+                <w:lang w:val="en-US"/>
+              </w:rPr>
+              <w:t>{%=</w:t>
+            </w:r>
+            <w:proofErr w:type="spellStart"/>
+            <w:proofErr w:type="gramStart"/>
+            <w:r>
+              <w:rPr>
+                <w:lang w:val="en-US"/>
+              </w:rPr>
+              <w:t>x.</w:t>
+            </w:r>
+            <w:r>
+              <w:rPr>
+                <w:lang w:val="en-US"/>
+              </w:rPr>
+              <w:t>first</w:t>
+            </w:r>
+            <w:proofErr w:type="gramEnd"/>
+            <w:r>
+              <w:rPr>
+                <w:lang w:val="en-US"/>
+              </w:rPr>
+              <w:t>_order</w:t>
+            </w:r>
+            <w:proofErr w:type="spellEnd"/>
+            <w:r>
+              <w:rPr>
+                <w:lang w:val="en-US"/>
+              </w:rPr>
+              <w:t>%}</w:t>
+            </w:r>
+          </w:p>
+        </w:tc>
+        <w:tc>
+          <w:tcPr>
+            <w:tcW w:w="1227" w:type="dxa"/>
+            <w:tcBorders>
+              <w:top w:val="single" w:sz="4" w:space="0" w:color="auto"/>
+            </w:tcBorders>
+          </w:tcPr>
+          <w:p>
+            <w:pPr>
+              <w:rPr>
+                <w:lang w:val="en-US"/>
+              </w:rPr>
+            </w:pPr>
+            <w:r>
+              <w:rPr>
+                <w:lang w:val="en-US"/>
+              </w:rPr>
+              <w:t>{%=</w:t>
+            </w:r>
+            <w:proofErr w:type="spellStart"/>
+            <w:proofErr w:type="gramStart"/>
+            <w:r>
+              <w:rPr>
+                <w:lang w:val="en-US"/>
+              </w:rPr>
+              <w:t>x.</w:t>
+            </w:r>
+            <w:r>
+              <w:rPr>
+                <w:lang w:val="en-US"/>
+              </w:rPr>
+              <w:t>latest</w:t>
+            </w:r>
+            <w:proofErr w:type="gramEnd"/>
+            <w:r>
+              <w:rPr>
+                <w:lang w:val="en-US"/>
+              </w:rPr>
+              <w:t>_order</w:t>
             </w:r>
             <w:proofErr w:type="spellEnd"/>
             <w:r>
@@ -178,7 +331,7 @@
         </w:trPr>
         <w:tc>
           <w:tcPr>
-            <w:tcW w:w="4395" w:type="dxa"/>
+            <w:tcW w:w="2721" w:type="dxa"/>
           </w:tcPr>
           <w:p>
             <w:r>
@@ -197,7 +350,31 @@
         </w:tc>
         <w:tc>
           <w:tcPr>
-            <w:tcW w:w="4592" w:type="dxa"/>
+            <w:tcW w:w="2741" w:type="dxa"/>
+          </w:tcPr>
+          <w:p>
+            <w:pPr>
+              <w:rPr>
+                <w:lang w:val="en-US"/>
+              </w:rPr>
+            </w:pPr>
+          </w:p>
+        </w:tc>
+        <w:tc>
+          <w:tcPr>
+            <w:tcW w:w="2337" w:type="dxa"/>
+          </w:tcPr>
+          <w:p>
+            <w:pPr>
+              <w:rPr>
+                <w:lang w:val="en-US"/>
+              </w:rPr>
+            </w:pPr>
+          </w:p>
+        </w:tc>
+        <w:tc>
+          <w:tcPr>
+            <w:tcW w:w="1227" w:type="dxa"/>
           </w:tcPr>
           <w:p>
             <w:pPr>

</xml_diff>